<commit_message>
Arreglos en algunos docs q estaban jodidos. Capturas de pantallas para algunos docs. Nuevos docs.
</commit_message>
<xml_diff>
--- a/ransom/doc/Configuracion_Juego.docx
+++ b/ransom/doc/Configuracion_Juego.docx
@@ -19,7 +19,7 @@
     </w:p>
     <w:p>
       <w:pPr>
-        <w:pStyle w:val="style17"/>
+        <w:pStyle w:val="style19"/>
       </w:pPr>
       <w:r>
         <w:rPr/>
@@ -28,7 +28,7 @@
     </w:p>
     <w:p>
       <w:pPr>
-        <w:pStyle w:val="style17"/>
+        <w:pStyle w:val="style19"/>
         <w:numPr>
           <w:ilvl w:val="0"/>
           <w:numId w:val="2"/>
@@ -41,7 +41,7 @@
     </w:p>
     <w:p>
       <w:pPr>
-        <w:pStyle w:val="style17"/>
+        <w:pStyle w:val="style19"/>
         <w:numPr>
           <w:ilvl w:val="0"/>
           <w:numId w:val="2"/>
@@ -54,7 +54,7 @@
     </w:p>
     <w:p>
       <w:pPr>
-        <w:pStyle w:val="style17"/>
+        <w:pStyle w:val="style19"/>
         <w:numPr>
           <w:ilvl w:val="0"/>
           <w:numId w:val="2"/>
@@ -67,7 +67,7 @@
     </w:p>
     <w:p>
       <w:pPr>
-        <w:pStyle w:val="style17"/>
+        <w:pStyle w:val="style19"/>
         <w:numPr>
           <w:ilvl w:val="1"/>
           <w:numId w:val="2"/>
@@ -80,7 +80,7 @@
     </w:p>
     <w:p>
       <w:pPr>
-        <w:pStyle w:val="style17"/>
+        <w:pStyle w:val="style19"/>
         <w:numPr>
           <w:ilvl w:val="1"/>
           <w:numId w:val="2"/>
@@ -93,7 +93,7 @@
     </w:p>
     <w:p>
       <w:pPr>
-        <w:pStyle w:val="style17"/>
+        <w:pStyle w:val="style19"/>
         <w:numPr>
           <w:ilvl w:val="1"/>
           <w:numId w:val="2"/>
@@ -106,7 +106,7 @@
     </w:p>
     <w:p>
       <w:pPr>
-        <w:pStyle w:val="style17"/>
+        <w:pStyle w:val="style19"/>
         <w:numPr>
           <w:ilvl w:val="1"/>
           <w:numId w:val="2"/>
@@ -119,7 +119,7 @@
     </w:p>
     <w:p>
       <w:pPr>
-        <w:pStyle w:val="style17"/>
+        <w:pStyle w:val="style19"/>
         <w:numPr>
           <w:ilvl w:val="1"/>
           <w:numId w:val="2"/>
@@ -132,7 +132,7 @@
     </w:p>
     <w:p>
       <w:pPr>
-        <w:pStyle w:val="style17"/>
+        <w:pStyle w:val="style19"/>
         <w:numPr>
           <w:ilvl w:val="1"/>
           <w:numId w:val="2"/>
@@ -145,7 +145,7 @@
     </w:p>
     <w:p>
       <w:pPr>
-        <w:pStyle w:val="style17"/>
+        <w:pStyle w:val="style19"/>
         <w:numPr>
           <w:ilvl w:val="2"/>
           <w:numId w:val="2"/>
@@ -158,15 +158,15 @@
     </w:p>
     <w:p>
       <w:pPr>
-        <w:pStyle w:val="style17"/>
-      </w:pPr>
-      <w:r>
-        <w:rPr/>
-      </w:r>
-    </w:p>
-    <w:p>
-      <w:pPr>
-        <w:pStyle w:val="style17"/>
+        <w:pStyle w:val="style19"/>
+      </w:pPr>
+      <w:r>
+        <w:rPr/>
+      </w:r>
+    </w:p>
+    <w:p>
+      <w:pPr>
+        <w:pStyle w:val="style19"/>
       </w:pPr>
       <w:r>
         <w:rPr/>
@@ -188,20 +188,20 @@
     </w:p>
     <w:p>
       <w:pPr>
-        <w:pStyle w:val="style17"/>
+        <w:pStyle w:val="style19"/>
       </w:pPr>
       <w:r>
         <w:rPr/>
         <w:drawing>
-          <wp:anchor allowOverlap="1" behindDoc="0" distB="0" distL="0" distR="0" distT="0" layoutInCell="1" locked="0" relativeHeight="0" simplePos="0">
+          <wp:anchor allowOverlap="1" behindDoc="0" distB="0" distL="0" distR="0" distT="0" layoutInCell="1" locked="0" relativeHeight="2" simplePos="0">
             <wp:simplePos x="0" y="0"/>
             <wp:positionH relativeFrom="column">
-              <wp:posOffset>2396490</wp:posOffset>
+              <wp:posOffset>2393950</wp:posOffset>
             </wp:positionH>
             <wp:positionV relativeFrom="paragraph">
               <wp:posOffset>0</wp:posOffset>
             </wp:positionV>
-            <wp:extent cx="1327785" cy="3122295"/>
+            <wp:extent cx="1332230" cy="2736215"/>
             <wp:effectExtent b="0" l="0" r="0" t="0"/>
             <wp:wrapSquare wrapText="largest"/>
             <wp:docPr descr="" id="0" name="Picture"/>
@@ -218,7 +218,7 @@
                     </pic:cNvPicPr>
                   </pic:nvPicPr>
                   <pic:blipFill>
-                    <a:blip r:link="rId2"/>
+                    <a:blip r:embed="rId2"/>
                     <a:srcRect/>
                     <a:stretch>
                       <a:fillRect/>
@@ -227,7 +227,7 @@
                   <pic:spPr bwMode="auto">
                     <a:xfrm>
                       <a:off x="0" y="0"/>
-                      <a:ext cx="1327785" cy="3122295"/>
+                      <a:ext cx="1332230" cy="2736215"/>
                     </a:xfrm>
                     <a:prstGeom prst="rect">
                       <a:avLst/>
@@ -249,119 +249,111 @@
     </w:p>
     <w:p>
       <w:pPr>
-        <w:pStyle w:val="style17"/>
-      </w:pPr>
-      <w:r>
-        <w:rPr/>
-      </w:r>
-    </w:p>
-    <w:p>
-      <w:pPr>
-        <w:pStyle w:val="style17"/>
-      </w:pPr>
-      <w:r>
-        <w:rPr/>
-      </w:r>
-    </w:p>
-    <w:p>
-      <w:pPr>
-        <w:pStyle w:val="style17"/>
-      </w:pPr>
-      <w:r>
-        <w:rPr/>
-      </w:r>
-    </w:p>
-    <w:p>
-      <w:pPr>
-        <w:pStyle w:val="style17"/>
-      </w:pPr>
-      <w:r>
-        <w:rPr/>
-      </w:r>
-    </w:p>
-    <w:p>
-      <w:pPr>
-        <w:pStyle w:val="style17"/>
-      </w:pPr>
-      <w:r>
-        <w:rPr/>
-      </w:r>
-    </w:p>
-    <w:p>
-      <w:pPr>
-        <w:pStyle w:val="style17"/>
-      </w:pPr>
-      <w:r>
-        <w:rPr/>
-      </w:r>
-    </w:p>
-    <w:p>
-      <w:pPr>
-        <w:pStyle w:val="style17"/>
-      </w:pPr>
-      <w:r>
-        <w:rPr/>
-      </w:r>
-    </w:p>
-    <w:p>
-      <w:pPr>
-        <w:pStyle w:val="style17"/>
-      </w:pPr>
-      <w:r>
-        <w:rPr/>
-      </w:r>
-    </w:p>
-    <w:p>
-      <w:pPr>
-        <w:pStyle w:val="style17"/>
-      </w:pPr>
-      <w:r>
-        <w:rPr/>
-      </w:r>
-    </w:p>
-    <w:p>
-      <w:pPr>
-        <w:pStyle w:val="style17"/>
-      </w:pPr>
-      <w:r>
-        <w:rPr/>
-      </w:r>
-    </w:p>
-    <w:p>
-      <w:pPr>
-        <w:pStyle w:val="style17"/>
-      </w:pPr>
-      <w:r>
-        <w:rPr/>
-      </w:r>
-    </w:p>
-    <w:p>
-      <w:pPr>
-        <w:pStyle w:val="style17"/>
-      </w:pPr>
-      <w:r>
-        <w:rPr/>
-      </w:r>
-    </w:p>
-    <w:p>
-      <w:pPr>
-        <w:pStyle w:val="style17"/>
-      </w:pPr>
-      <w:r>
-        <w:rPr/>
-      </w:r>
-    </w:p>
-    <w:p>
-      <w:pPr>
-        <w:pStyle w:val="style17"/>
-      </w:pPr>
-      <w:r>
-        <w:rPr/>
-      </w:r>
-    </w:p>
-    <w:p>
-      <w:pPr>
-        <w:pStyle w:val="style17"/>
+        <w:pStyle w:val="style19"/>
+      </w:pPr>
+      <w:r>
+        <w:rPr/>
+      </w:r>
+    </w:p>
+    <w:p>
+      <w:pPr>
+        <w:pStyle w:val="style19"/>
+      </w:pPr>
+      <w:r>
+        <w:rPr/>
+      </w:r>
+    </w:p>
+    <w:p>
+      <w:pPr>
+        <w:pStyle w:val="style19"/>
+      </w:pPr>
+      <w:r>
+        <w:rPr/>
+      </w:r>
+    </w:p>
+    <w:p>
+      <w:pPr>
+        <w:pStyle w:val="style19"/>
+      </w:pPr>
+      <w:r>
+        <w:rPr/>
+      </w:r>
+    </w:p>
+    <w:p>
+      <w:pPr>
+        <w:pStyle w:val="style19"/>
+      </w:pPr>
+      <w:r>
+        <w:rPr/>
+      </w:r>
+    </w:p>
+    <w:p>
+      <w:pPr>
+        <w:pStyle w:val="style19"/>
+      </w:pPr>
+      <w:r>
+        <w:rPr/>
+      </w:r>
+    </w:p>
+    <w:p>
+      <w:pPr>
+        <w:pStyle w:val="style19"/>
+      </w:pPr>
+      <w:r>
+        <w:rPr/>
+      </w:r>
+    </w:p>
+    <w:p>
+      <w:pPr>
+        <w:pStyle w:val="style19"/>
+      </w:pPr>
+      <w:r>
+        <w:rPr/>
+      </w:r>
+    </w:p>
+    <w:p>
+      <w:pPr>
+        <w:pStyle w:val="style19"/>
+      </w:pPr>
+      <w:r>
+        <w:rPr/>
+      </w:r>
+    </w:p>
+    <w:p>
+      <w:pPr>
+        <w:pStyle w:val="style19"/>
+      </w:pPr>
+      <w:r>
+        <w:rPr/>
+      </w:r>
+    </w:p>
+    <w:p>
+      <w:pPr>
+        <w:pStyle w:val="style19"/>
+      </w:pPr>
+      <w:r>
+        <w:rPr/>
+      </w:r>
+    </w:p>
+    <w:p>
+      <w:pPr>
+        <w:pStyle w:val="style19"/>
+      </w:pPr>
+      <w:r>
+        <w:rPr/>
+      </w:r>
+    </w:p>
+    <w:p>
+      <w:pPr>
+        <w:pStyle w:val="style19"/>
+      </w:pPr>
+      <w:r>
+        <w:rPr/>
+      </w:r>
+    </w:p>
+    <w:p>
+      <w:pPr>
+        <w:pStyle w:val="style19"/>
       </w:pPr>
       <w:r>
         <w:rPr/>
@@ -400,16 +392,7 @@
           <w:i/>
           <w:iCs/>
         </w:rPr>
-        <w:t>librerías</w:t>
-      </w:r>
-      <w:r>
-        <w:rPr>
-          <w:b/>
-          <w:bCs/>
-          <w:i/>
-          <w:iCs/>
-        </w:rPr>
-        <w:t xml:space="preserve"> boost</w:t>
+        <w:t>librerías boost</w:t>
       </w:r>
       <w:r>
         <w:rPr/>
@@ -431,22 +414,22 @@
     </w:p>
     <w:p>
       <w:pPr>
-        <w:pStyle w:val="style17"/>
+        <w:pStyle w:val="style19"/>
         <w:spacing w:after="120" w:before="0"/>
         <w:contextualSpacing w:val="false"/>
       </w:pPr>
       <w:r>
         <w:rPr/>
         <w:drawing>
-          <wp:anchor allowOverlap="1" behindDoc="0" distB="0" distL="0" distR="0" distT="0" layoutInCell="1" locked="0" relativeHeight="1" simplePos="0">
+          <wp:anchor allowOverlap="1" behindDoc="0" distB="0" distL="0" distR="0" distT="0" layoutInCell="1" locked="0" relativeHeight="3" simplePos="0">
             <wp:simplePos x="0" y="0"/>
             <wp:positionH relativeFrom="column">
-              <wp:posOffset>2244725</wp:posOffset>
+              <wp:posOffset>2061210</wp:posOffset>
             </wp:positionH>
             <wp:positionV relativeFrom="paragraph">
               <wp:posOffset>0</wp:posOffset>
             </wp:positionV>
-            <wp:extent cx="1631315" cy="1108710"/>
+            <wp:extent cx="1998345" cy="1157605"/>
             <wp:effectExtent b="0" l="0" r="0" t="0"/>
             <wp:wrapSquare wrapText="largest"/>
             <wp:docPr descr="" id="1" name="Picture"/>
@@ -463,7 +446,7 @@
                     </pic:cNvPicPr>
                   </pic:nvPicPr>
                   <pic:blipFill>
-                    <a:blip r:link="rId3"/>
+                    <a:blip r:embed="rId3"/>
                     <a:srcRect/>
                     <a:stretch>
                       <a:fillRect/>
@@ -472,7 +455,7 @@
                   <pic:spPr bwMode="auto">
                     <a:xfrm>
                       <a:off x="0" y="0"/>
-                      <a:ext cx="1631315" cy="1108710"/>
+                      <a:ext cx="1998345" cy="1157605"/>
                     </a:xfrm>
                     <a:prstGeom prst="rect">
                       <a:avLst/>
@@ -499,6 +482,7 @@
       <w:pgNumType w:fmt="decimal"/>
       <w:formProt w:val="false"/>
       <w:textDirection w:val="lrTb"/>
+      <w:docGrid w:charSpace="0" w:linePitch="240" w:type="default"/>
     </w:sectPr>
   </w:body>
 </w:document>
@@ -514,9 +498,6 @@
       <w:lvlText w:val=""/>
       <w:lvlJc w:val="left"/>
       <w:pPr>
-        <w:tabs>
-          <w:tab w:pos="432" w:val="num"/>
-        </w:tabs>
         <w:ind w:hanging="432" w:left="432"/>
       </w:pPr>
     </w:lvl>
@@ -527,9 +508,6 @@
       <w:lvlText w:val=""/>
       <w:lvlJc w:val="left"/>
       <w:pPr>
-        <w:tabs>
-          <w:tab w:pos="576" w:val="num"/>
-        </w:tabs>
         <w:ind w:hanging="576" w:left="576"/>
       </w:pPr>
     </w:lvl>
@@ -540,9 +518,6 @@
       <w:lvlText w:val=""/>
       <w:lvlJc w:val="left"/>
       <w:pPr>
-        <w:tabs>
-          <w:tab w:pos="720" w:val="num"/>
-        </w:tabs>
         <w:ind w:hanging="720" w:left="720"/>
       </w:pPr>
     </w:lvl>
@@ -553,9 +528,6 @@
       <w:lvlText w:val=""/>
       <w:lvlJc w:val="left"/>
       <w:pPr>
-        <w:tabs>
-          <w:tab w:pos="864" w:val="num"/>
-        </w:tabs>
         <w:ind w:hanging="864" w:left="864"/>
       </w:pPr>
     </w:lvl>
@@ -566,9 +538,6 @@
       <w:lvlText w:val=""/>
       <w:lvlJc w:val="left"/>
       <w:pPr>
-        <w:tabs>
-          <w:tab w:pos="1008" w:val="num"/>
-        </w:tabs>
         <w:ind w:hanging="1008" w:left="1008"/>
       </w:pPr>
     </w:lvl>
@@ -579,9 +548,6 @@
       <w:lvlText w:val=""/>
       <w:lvlJc w:val="left"/>
       <w:pPr>
-        <w:tabs>
-          <w:tab w:pos="1152" w:val="num"/>
-        </w:tabs>
         <w:ind w:hanging="1152" w:left="1152"/>
       </w:pPr>
     </w:lvl>
@@ -592,9 +558,6 @@
       <w:lvlText w:val=""/>
       <w:lvlJc w:val="left"/>
       <w:pPr>
-        <w:tabs>
-          <w:tab w:pos="1296" w:val="num"/>
-        </w:tabs>
         <w:ind w:hanging="1296" w:left="1296"/>
       </w:pPr>
     </w:lvl>
@@ -605,9 +568,6 @@
       <w:lvlText w:val=""/>
       <w:lvlJc w:val="left"/>
       <w:pPr>
-        <w:tabs>
-          <w:tab w:pos="1440" w:val="num"/>
-        </w:tabs>
         <w:ind w:hanging="1440" w:left="1440"/>
       </w:pPr>
     </w:lvl>
@@ -618,9 +578,6 @@
       <w:lvlText w:val=""/>
       <w:lvlJc w:val="left"/>
       <w:pPr>
-        <w:tabs>
-          <w:tab w:pos="1584" w:val="num"/>
-        </w:tabs>
         <w:ind w:hanging="1584" w:left="1584"/>
       </w:pPr>
     </w:lvl>
@@ -760,6 +717,125 @@
       <w:rPr>
         <w:rFonts w:ascii="OpenSymbol" w:cs="OpenSymbol" w:hAnsi="OpenSymbol" w:hint="default"/>
       </w:rPr>
+    </w:lvl>
+  </w:abstractNum>
+  <w:abstractNum w:abstractNumId="3">
+    <w:lvl w:ilvl="0">
+      <w:start w:val="1"/>
+      <w:numFmt w:val="none"/>
+      <w:suff w:val="nothing"/>
+      <w:lvlText w:val=""/>
+      <w:lvlJc w:val="left"/>
+      <w:pPr>
+        <w:tabs>
+          <w:tab w:pos="432" w:val="num"/>
+        </w:tabs>
+        <w:ind w:hanging="432" w:left="432"/>
+      </w:pPr>
+    </w:lvl>
+    <w:lvl w:ilvl="1">
+      <w:start w:val="1"/>
+      <w:numFmt w:val="none"/>
+      <w:suff w:val="nothing"/>
+      <w:lvlText w:val=""/>
+      <w:lvlJc w:val="left"/>
+      <w:pPr>
+        <w:tabs>
+          <w:tab w:pos="576" w:val="num"/>
+        </w:tabs>
+        <w:ind w:hanging="576" w:left="576"/>
+      </w:pPr>
+    </w:lvl>
+    <w:lvl w:ilvl="2">
+      <w:start w:val="1"/>
+      <w:numFmt w:val="none"/>
+      <w:suff w:val="nothing"/>
+      <w:lvlText w:val=""/>
+      <w:lvlJc w:val="left"/>
+      <w:pPr>
+        <w:tabs>
+          <w:tab w:pos="720" w:val="num"/>
+        </w:tabs>
+        <w:ind w:hanging="720" w:left="720"/>
+      </w:pPr>
+    </w:lvl>
+    <w:lvl w:ilvl="3">
+      <w:start w:val="1"/>
+      <w:numFmt w:val="none"/>
+      <w:suff w:val="nothing"/>
+      <w:lvlText w:val=""/>
+      <w:lvlJc w:val="left"/>
+      <w:pPr>
+        <w:tabs>
+          <w:tab w:pos="864" w:val="num"/>
+        </w:tabs>
+        <w:ind w:hanging="864" w:left="864"/>
+      </w:pPr>
+    </w:lvl>
+    <w:lvl w:ilvl="4">
+      <w:start w:val="1"/>
+      <w:numFmt w:val="none"/>
+      <w:suff w:val="nothing"/>
+      <w:lvlText w:val=""/>
+      <w:lvlJc w:val="left"/>
+      <w:pPr>
+        <w:tabs>
+          <w:tab w:pos="1008" w:val="num"/>
+        </w:tabs>
+        <w:ind w:hanging="1008" w:left="1008"/>
+      </w:pPr>
+    </w:lvl>
+    <w:lvl w:ilvl="5">
+      <w:start w:val="1"/>
+      <w:numFmt w:val="none"/>
+      <w:suff w:val="nothing"/>
+      <w:lvlText w:val=""/>
+      <w:lvlJc w:val="left"/>
+      <w:pPr>
+        <w:tabs>
+          <w:tab w:pos="1152" w:val="num"/>
+        </w:tabs>
+        <w:ind w:hanging="1152" w:left="1152"/>
+      </w:pPr>
+    </w:lvl>
+    <w:lvl w:ilvl="6">
+      <w:start w:val="1"/>
+      <w:numFmt w:val="none"/>
+      <w:suff w:val="nothing"/>
+      <w:lvlText w:val=""/>
+      <w:lvlJc w:val="left"/>
+      <w:pPr>
+        <w:tabs>
+          <w:tab w:pos="1296" w:val="num"/>
+        </w:tabs>
+        <w:ind w:hanging="1296" w:left="1296"/>
+      </w:pPr>
+    </w:lvl>
+    <w:lvl w:ilvl="7">
+      <w:start w:val="1"/>
+      <w:numFmt w:val="none"/>
+      <w:suff w:val="nothing"/>
+      <w:lvlText w:val=""/>
+      <w:lvlJc w:val="left"/>
+      <w:pPr>
+        <w:tabs>
+          <w:tab w:pos="1440" w:val="num"/>
+        </w:tabs>
+        <w:ind w:hanging="1440" w:left="1440"/>
+      </w:pPr>
+    </w:lvl>
+    <w:lvl w:ilvl="8">
+      <w:start w:val="1"/>
+      <w:numFmt w:val="none"/>
+      <w:suff w:val="nothing"/>
+      <w:lvlText w:val=""/>
+      <w:lvlJc w:val="left"/>
+      <w:pPr>
+        <w:tabs>
+          <w:tab w:pos="1584" w:val="num"/>
+        </w:tabs>
+        <w:ind w:hanging="1584" w:left="1584"/>
+      </w:pPr>
     </w:lvl>
   </w:abstractNum>
   <w:num w:numId="1">
@@ -767,6 +843,9 @@
   </w:num>
   <w:num w:numId="2">
     <w:abstractNumId w:val="2"/>
+  </w:num>
+  <w:num w:numId="3">
+    <w:abstractNumId w:val="3"/>
   </w:num>
 </w:numbering>
 </file>
@@ -783,7 +862,7 @@
     </w:pPr>
     <w:rPr>
       <w:rFonts w:ascii="Times New Roman" w:cs="Lohit Hindi" w:eastAsia="DejaVu Sans" w:hAnsi="Times New Roman"/>
-      <w:color w:val="auto"/>
+      <w:color w:val="00000A"/>
       <w:sz w:val="24"/>
       <w:szCs w:val="24"/>
       <w:lang w:bidi="hi-IN" w:eastAsia="zh-CN" w:val="es-ES"/>
@@ -791,15 +870,9 @@
   </w:style>
   <w:style w:styleId="style1" w:type="paragraph">
     <w:name w:val="Encabezado 1"/>
-    <w:basedOn w:val="style16"/>
-    <w:next w:val="style17"/>
-    <w:pPr>
-      <w:numPr>
-        <w:ilvl w:val="0"/>
-        <w:numId w:val="1"/>
-      </w:numPr>
-      <w:outlineLvl w:val="0"/>
-    </w:pPr>
+    <w:basedOn w:val="style18"/>
+    <w:next w:val="style19"/>
+    <w:pPr/>
     <w:rPr>
       <w:b/>
       <w:bCs/>
@@ -814,10 +887,24 @@
       <w:rFonts w:ascii="OpenSymbol" w:cs="OpenSymbol" w:eastAsia="OpenSymbol" w:hAnsi="OpenSymbol"/>
     </w:rPr>
   </w:style>
-  <w:style w:styleId="style16" w:type="paragraph">
+  <w:style w:styleId="style16" w:type="character">
+    <w:name w:val="ListLabel 1"/>
+    <w:next w:val="style16"/>
+    <w:rPr>
+      <w:rFonts w:cs="Symbol"/>
+    </w:rPr>
+  </w:style>
+  <w:style w:styleId="style17" w:type="character">
+    <w:name w:val="ListLabel 2"/>
+    <w:next w:val="style17"/>
+    <w:rPr>
+      <w:rFonts w:cs="OpenSymbol"/>
+    </w:rPr>
+  </w:style>
+  <w:style w:styleId="style18" w:type="paragraph">
     <w:name w:val="Encabezado"/>
     <w:basedOn w:val="style0"/>
-    <w:next w:val="style17"/>
+    <w:next w:val="style19"/>
     <w:pPr>
       <w:keepNext/>
       <w:spacing w:after="120" w:before="240"/>
@@ -829,10 +916,10 @@
       <w:szCs w:val="28"/>
     </w:rPr>
   </w:style>
-  <w:style w:styleId="style17" w:type="paragraph">
+  <w:style w:styleId="style19" w:type="paragraph">
     <w:name w:val="Cuerpo de texto"/>
     <w:basedOn w:val="style0"/>
-    <w:next w:val="style17"/>
+    <w:next w:val="style19"/>
     <w:pPr>
       <w:spacing w:after="120" w:before="0"/>
       <w:contextualSpacing w:val="false"/>
@@ -841,19 +928,19 @@
       <w:sz w:val="20"/>
     </w:rPr>
   </w:style>
-  <w:style w:styleId="style18" w:type="paragraph">
+  <w:style w:styleId="style20" w:type="paragraph">
     <w:name w:val="Lista"/>
-    <w:basedOn w:val="style17"/>
-    <w:next w:val="style18"/>
+    <w:basedOn w:val="style19"/>
+    <w:next w:val="style20"/>
     <w:pPr/>
     <w:rPr>
       <w:rFonts w:cs="Lohit Hindi"/>
     </w:rPr>
   </w:style>
-  <w:style w:styleId="style19" w:type="paragraph">
+  <w:style w:styleId="style21" w:type="paragraph">
     <w:name w:val="Etiqueta"/>
     <w:basedOn w:val="style0"/>
-    <w:next w:val="style19"/>
+    <w:next w:val="style21"/>
     <w:pPr>
       <w:suppressLineNumbers/>
       <w:spacing w:after="120" w:before="120"/>
@@ -867,10 +954,10 @@
       <w:szCs w:val="24"/>
     </w:rPr>
   </w:style>
-  <w:style w:styleId="style20" w:type="paragraph">
+  <w:style w:styleId="style22" w:type="paragraph">
     <w:name w:val="Índice"/>
     <w:basedOn w:val="style0"/>
-    <w:next w:val="style20"/>
+    <w:next w:val="style22"/>
     <w:pPr>
       <w:suppressLineNumbers/>
     </w:pPr>

</xml_diff>